<commit_message>
New translations Facilitators guidelines - Surface Tension.docx (Amharic)
</commit_message>
<xml_diff>
--- a/facilitation_guides/translation/amh/Facilitators guidelines - Surface Tension.docx
+++ b/facilitation_guides/translation/amh/Facilitators guidelines - Surface Tension.docx
@@ -73,7 +73,7 @@
                 <w:rFonts w:ascii="Calibri" w:hAnsi="Calibri" w:cs="Calibri" w:eastAsia="Calibri"/>
                 <w:highlight w:val="white"/>
               </w:rPr>
-              <w:t xml:space="preserve">Video Title</w:t>
+              <w:t xml:space="preserve">የቪድዮ አርዕስት</w:t>
             </w:r>
           </w:p>
         </w:tc>
@@ -151,7 +151,7 @@
                 <w:rFonts w:ascii="Calibri" w:hAnsi="Calibri" w:cs="Calibri" w:eastAsia="Calibri"/>
                 <w:highlight w:val="white"/>
               </w:rPr>
-              <w:t>Topic</w:t>
+              <w:t xml:space="preserve">የትምህርት ርዕስ</w:t>
             </w:r>
           </w:p>
         </w:tc>
@@ -227,7 +227,7 @@
                 <w:color w:val="00000a"/>
                 <w:highlight w:val="white"/>
               </w:rPr>
-              <w:t>Aim(s)</w:t>
+              <w:t xml:space="preserve">አላማ (ዎች)</w:t>
             </w:r>
           </w:p>
         </w:tc>
@@ -305,7 +305,7 @@
                 <w:color w:val="00000a"/>
                 <w:highlight w:val="white"/>
               </w:rPr>
-              <w:t>Length</w:t>
+              <w:t>ርዝመት</w:t>
             </w:r>
           </w:p>
         </w:tc>
@@ -381,7 +381,7 @@
                 <w:rFonts w:ascii="Calibri" w:hAnsi="Calibri" w:cs="Calibri" w:eastAsia="Calibri"/>
                 <w:highlight w:val="white"/>
               </w:rPr>
-              <w:t xml:space="preserve">Camp Location</w:t>
+              <w:t xml:space="preserve">የካመፑ አደራሻ</w:t>
             </w:r>
           </w:p>
         </w:tc>
@@ -451,7 +451,7 @@
                 <w:color w:val="00000a"/>
                 <w:highlight w:val="white"/>
               </w:rPr>
-              <w:t>Facilitators</w:t>
+              <w:t>አስተባባሪዎች</w:t>
             </w:r>
           </w:p>
         </w:tc>
@@ -519,7 +519,7 @@
                 <w:rFonts w:ascii="Calibri" w:hAnsi="Calibri" w:cs="Calibri" w:eastAsia="Calibri"/>
                 <w:highlight w:val="white"/>
               </w:rPr>
-              <w:t xml:space="preserve">N. of students</w:t>
+              <w:t xml:space="preserve">የ ተማሪዎች ብዛት</w:t>
             </w:r>
           </w:p>
         </w:tc>
@@ -587,7 +587,7 @@
                 <w:rFonts w:ascii="Calibri" w:hAnsi="Calibri" w:cs="Calibri" w:eastAsia="Calibri"/>
                 <w:highlight w:val="white"/>
               </w:rPr>
-              <w:t>Date</w:t>
+              <w:t>ቀን</w:t>
             </w:r>
           </w:p>
         </w:tc>
@@ -657,7 +657,7 @@
                 <w:color w:val="00000a"/>
                 <w:highlight w:val="white"/>
               </w:rPr>
-              <w:t>Resources</w:t>
+              <w:t xml:space="preserve">አስፈላጊ </w:t>
             </w:r>
           </w:p>
           <w:p>
@@ -678,7 +678,7 @@
                 <w:color w:val="00000a"/>
                 <w:highlight w:val="white"/>
               </w:rPr>
-              <w:t>needed</w:t>
+              <w:t>መሳሪያዎች</w:t>
             </w:r>
           </w:p>
         </w:tc>
@@ -756,7 +756,7 @@
                 <w:color w:val="00000a"/>
                 <w:highlight w:val="white"/>
               </w:rPr>
-              <w:t>Preparations</w:t>
+              <w:t>ዠግጁነቶች</w:t>
             </w:r>
           </w:p>
         </w:tc>
@@ -793,7 +793,7 @@
                 <w:color w:val="00000a"/>
                 <w:highlight w:val="white"/>
               </w:rPr>
-              <w:t>None</w:t>
+              <w:t>ምንም</w:t>
             </w:r>
           </w:p>
         </w:tc>
@@ -915,7 +915,7 @@
                 <w:color w:val="00000a"/>
                 <w:highlight w:val="white"/>
               </w:rPr>
-              <w:t xml:space="preserve">Video time</w:t>
+              <w:t xml:space="preserve">የቪዲዮ ጊዜ</w:t>
             </w:r>
           </w:p>
         </w:tc>
@@ -953,7 +953,7 @@
                 <w:color w:val="00000a"/>
                 <w:highlight w:val="white"/>
               </w:rPr>
-              <w:t xml:space="preserve">What facilitator does</w:t>
+              <w:t xml:space="preserve">የአስተባባሪ ስራ</w:t>
             </w:r>
           </w:p>
         </w:tc>
@@ -991,7 +991,7 @@
                 <w:color w:val="00000a"/>
                 <w:highlight w:val="white"/>
               </w:rPr>
-              <w:t xml:space="preserve">What learners do</w:t>
+              <w:t xml:space="preserve">የተማሪ ስራ</w:t>
             </w:r>
           </w:p>
         </w:tc>
@@ -1028,7 +1028,7 @@
                 <w:color w:val="00000a"/>
                 <w:highlight w:val="white"/>
               </w:rPr>
-              <w:t>Comments</w:t>
+              <w:t>አስተያየቶች</w:t>
             </w:r>
           </w:p>
         </w:tc>
@@ -1067,7 +1067,7 @@
                 <w:rFonts w:ascii="Calibri" w:hAnsi="Calibri" w:cs="Calibri" w:eastAsia="Calibri"/>
                 <w:highlight w:val="white"/>
               </w:rPr>
-              <w:t xml:space="preserve">00:00 - 00:26</w:t>
+              <w:t xml:space="preserve">Video Title</w:t>
             </w:r>
           </w:p>
         </w:tc>
@@ -1102,7 +1102,7 @@
                 <w:rFonts w:ascii="Calibri" w:hAnsi="Calibri" w:cs="Calibri" w:eastAsia="Calibri"/>
                 <w:highlight w:val="white"/>
               </w:rPr>
-              <w:t xml:space="preserve">General VMC Video Introduction</w:t>
+              <w:t xml:space="preserve">አጠቃላይ ቨርችዋል ሂሳብ ካምፕ ማስተዋወቅ</w:t>
             </w:r>
           </w:p>
         </w:tc>
@@ -1176,7 +1176,7 @@
                 <w:rFonts w:ascii="Calibri" w:hAnsi="Calibri" w:cs="Calibri" w:eastAsia="Calibri"/>
                 <w:highlight w:val="white"/>
               </w:rPr>
-              <w:t xml:space="preserve">Video Introduction</w:t>
+              <w:t xml:space="preserve">ቪዶውን ማስተዋወቅ</w:t>
             </w:r>
           </w:p>
         </w:tc>
@@ -1324,7 +1324,7 @@
                 <w:rFonts w:ascii="Calibri" w:hAnsi="Calibri" w:cs="Calibri" w:eastAsia="Calibri"/>
                 <w:highlight w:val="white"/>
               </w:rPr>
-              <w:t xml:space="preserve">Introduction of the first experiment</w:t>
+              <w:t xml:space="preserve">የመጀመሪያውን ሙከራ ማስተዋወቅ</w:t>
             </w:r>
           </w:p>
         </w:tc>
@@ -1411,7 +1411,7 @@
                 <w:color w:val="00000a"/>
                 <w:highlight w:val="white"/>
               </w:rPr>
-              <w:t xml:space="preserve">Assist the process, provoke thoughts</w:t>
+              <w:t xml:space="preserve">ሂደቱን ማገዝ፣ ሃሳብን መቀስቀስ</w:t>
             </w:r>
           </w:p>
         </w:tc>
@@ -1611,7 +1611,7 @@
                 <w:color w:val="00000a"/>
                 <w:highlight w:val="white"/>
               </w:rPr>
-              <w:t xml:space="preserve">Introduction of the second experiment</w:t>
+              <w:t xml:space="preserve">ስለሁለተኛው  ሙከራ ማስተዋወቅ</w:t>
             </w:r>
           </w:p>
         </w:tc>
@@ -1698,7 +1698,7 @@
                 <w:color w:val="00000a"/>
                 <w:highlight w:val="white"/>
               </w:rPr>
-              <w:t xml:space="preserve">Assist the process, provoke thoughts</w:t>
+              <w:t xml:space="preserve">ሂደቱን ማገዝ፣ ሃሳብን መቀስቀስ</w:t>
             </w:r>
           </w:p>
         </w:tc>
@@ -2749,7 +2749,7 @@
                 <w:rFonts w:ascii="Calibri" w:hAnsi="Calibri" w:cs="Calibri" w:eastAsia="Calibri"/>
                 <w:color w:val="00000a"/>
               </w:rPr>
-              <w:t>Conclusion</w:t>
+              <w:t>ማጠቃለያ</w:t>
             </w:r>
           </w:p>
         </w:tc>

</xml_diff>